<commit_message>
Updated CV and various other changes due to updating Jekyll
</commit_message>
<xml_diff>
--- a/assets/files/ConnelHooleyCV-Printer-Friendly.docx
+++ b/assets/files/ConnelHooleyCV-Printer-Friendly.docx
@@ -1,6 +1,6 @@
 
 <file path=word/document.xml><?xml version="1.0" encoding="utf-8"?>
-<w:document xmlns:wpc="http://schemas.microsoft.com/office/word/2010/wordprocessingCanvas" xmlns:cx="http://schemas.microsoft.com/office/drawing/2014/chartex" xmlns:cx1="http://schemas.microsoft.com/office/drawing/2015/9/8/chartex" xmlns:cx2="http://schemas.microsoft.com/office/drawing/2015/10/21/chartex" xmlns:cx3="http://schemas.microsoft.com/office/drawing/2016/5/9/chartex" xmlns:cx4="http://schemas.microsoft.com/office/drawing/2016/5/10/chartex" xmlns:cx5="http://schemas.microsoft.com/office/drawing/2016/5/11/chartex" xmlns:mc="http://schemas.openxmlformats.org/markup-compatibility/2006" xmlns:o="urn:schemas-microsoft-com:office:office" xmlns:r="http://schemas.openxmlformats.org/officeDocument/2006/relationships" xmlns:m="http://schemas.openxmlformats.org/officeDocument/2006/math" xmlns:v="urn:schemas-microsoft-com:vml" xmlns:wp14="http://schemas.microsoft.com/office/word/2010/wordprocessingDrawing" xmlns:wp="http://schemas.openxmlformats.org/drawingml/2006/wordprocessingDrawing" xmlns:w10="urn:schemas-microsoft-com:office:word" xmlns:w="http://schemas.openxmlformats.org/wordprocessingml/2006/main" xmlns:w14="http://schemas.microsoft.com/office/word/2010/wordml" xmlns:w15="http://schemas.microsoft.com/office/word/2012/wordml" xmlns:w16se="http://schemas.microsoft.com/office/word/2015/wordml/symex" xmlns:wpg="http://schemas.microsoft.com/office/word/2010/wordprocessingGroup" xmlns:wpi="http://schemas.microsoft.com/office/word/2010/wordprocessingInk" xmlns:wne="http://schemas.microsoft.com/office/word/2006/wordml" xmlns:wps="http://schemas.microsoft.com/office/word/2010/wordprocessingShape" mc:Ignorable="w14 w15 w16se wp14">
+<w:document xmlns:wpc="http://schemas.microsoft.com/office/word/2010/wordprocessingCanvas" xmlns:cx="http://schemas.microsoft.com/office/drawing/2014/chartex" xmlns:cx1="http://schemas.microsoft.com/office/drawing/2015/9/8/chartex" xmlns:cx2="http://schemas.microsoft.com/office/drawing/2015/10/21/chartex" xmlns:cx3="http://schemas.microsoft.com/office/drawing/2016/5/9/chartex" xmlns:cx4="http://schemas.microsoft.com/office/drawing/2016/5/10/chartex" xmlns:cx5="http://schemas.microsoft.com/office/drawing/2016/5/11/chartex" xmlns:cx6="http://schemas.microsoft.com/office/drawing/2016/5/12/chartex" xmlns:cx7="http://schemas.microsoft.com/office/drawing/2016/5/13/chartex" xmlns:cx8="http://schemas.microsoft.com/office/drawing/2016/5/14/chartex" xmlns:mc="http://schemas.openxmlformats.org/markup-compatibility/2006" xmlns:aink="http://schemas.microsoft.com/office/drawing/2016/ink" xmlns:am3d="http://schemas.microsoft.com/office/drawing/2017/model3d" xmlns:o="urn:schemas-microsoft-com:office:office" xmlns:r="http://schemas.openxmlformats.org/officeDocument/2006/relationships" xmlns:m="http://schemas.openxmlformats.org/officeDocument/2006/math" xmlns:v="urn:schemas-microsoft-com:vml" xmlns:wp14="http://schemas.microsoft.com/office/word/2010/wordprocessingDrawing" xmlns:wp="http://schemas.openxmlformats.org/drawingml/2006/wordprocessingDrawing" xmlns:w10="urn:schemas-microsoft-com:office:word" xmlns:w="http://schemas.openxmlformats.org/wordprocessingml/2006/main" xmlns:w14="http://schemas.microsoft.com/office/word/2010/wordml" xmlns:w15="http://schemas.microsoft.com/office/word/2012/wordml" xmlns:w16cid="http://schemas.microsoft.com/office/word/2016/wordml/cid" xmlns:w16se="http://schemas.microsoft.com/office/word/2015/wordml/symex" xmlns:wpg="http://schemas.microsoft.com/office/word/2010/wordprocessingGroup" xmlns:wpi="http://schemas.microsoft.com/office/word/2010/wordprocessingInk" xmlns:wne="http://schemas.microsoft.com/office/word/2006/wordml" xmlns:wps="http://schemas.microsoft.com/office/word/2010/wordprocessingShape" mc:Ignorable="w14 w15 w16se w16cid wp14">
   <w:body>
     <w:p>
       <w:pPr>
@@ -121,21 +121,34 @@
         </w:rPr>
         <w:t>Background</w:t>
       </w:r>
-      <w:bookmarkStart w:id="0" w:name="_GoBack"/>
-      <w:bookmarkEnd w:id="0"/>
-    </w:p>
-    <w:p>
-      <w:r>
-        <w:t>I am currently enjoying role at Modality Systems.</w:t>
-      </w:r>
-      <w:r>
-        <w:t xml:space="preserve"> I </w:t>
-      </w:r>
-      <w:r>
-        <w:t xml:space="preserve">have worked on a variety of projects for a wide range of customers varying from Sainsbury’s to the </w:t>
-      </w:r>
-      <w:r>
-        <w:t>Argonne National Laboratory</w:t>
+    </w:p>
+    <w:p>
+      <w:r>
+        <w:t xml:space="preserve">I am a 27-year-old software engineer based in Norwich. My preferred language is </w:t>
+      </w:r>
+      <w:r>
+        <w:rPr>
+          <w:b/>
+        </w:rPr>
+        <w:t>C#</w:t>
+      </w:r>
+      <w:r>
+        <w:t xml:space="preserve"> although I also have experience with </w:t>
+      </w:r>
+      <w:r>
+        <w:rPr>
+          <w:b/>
+        </w:rPr>
+        <w:t>TypeScript</w:t>
+      </w:r>
+      <w:r>
+        <w:t xml:space="preserve"> and </w:t>
+      </w:r>
+      <w:r>
+        <w:rPr>
+          <w:b/>
+        </w:rPr>
+        <w:t>PHP</w:t>
       </w:r>
       <w:r>
         <w:t>.</w:t>
@@ -143,401 +156,52 @@
     </w:p>
     <w:p>
       <w:r>
-        <w:t>I am extremely passionate about developing software. I take a huge amount of pride in my work and I am always lo</w:t>
-      </w:r>
-      <w:r>
-        <w:t xml:space="preserve">oking into new technologies. My preferred language is </w:t>
-      </w:r>
-      <w:r>
-        <w:t>C#</w:t>
-      </w:r>
-      <w:r>
-        <w:t xml:space="preserve"> although I also have experience with </w:t>
-      </w:r>
-      <w:r>
-        <w:t>JavaScript and PHP.</w:t>
-      </w:r>
-    </w:p>
-    <w:p>
-      <w:pPr>
-        <w:spacing w:before="240" w:after="0" w:line="240" w:lineRule="auto"/>
-        <w:rPr>
-          <w:rFonts w:asciiTheme="majorHAnsi" w:hAnsiTheme="majorHAnsi"/>
-          <w:b/>
-          <w:sz w:val="28"/>
-        </w:rPr>
-      </w:pPr>
-      <w:r>
-        <w:rPr>
-          <w:rFonts w:asciiTheme="majorHAnsi" w:hAnsiTheme="majorHAnsi"/>
-          <w:b/>
-          <w:sz w:val="28"/>
-        </w:rPr>
-        <w:t>Experience</w:t>
-      </w:r>
-    </w:p>
-    <w:p>
-      <w:r>
-        <w:rPr>
-          <w:b/>
-        </w:rPr>
-        <w:t>Applications Developer (Feb</w:t>
-      </w:r>
-      <w:r>
-        <w:rPr>
-          <w:b/>
-        </w:rPr>
-        <w:t xml:space="preserve"> 201</w:t>
-      </w:r>
-      <w:r>
-        <w:rPr>
-          <w:b/>
-        </w:rPr>
-        <w:t>5</w:t>
-      </w:r>
-      <w:r>
-        <w:rPr>
-          <w:b/>
-        </w:rPr>
-        <w:t xml:space="preserve"> – Present)</w:t>
-      </w:r>
-      <w:r>
-        <w:rPr>
-          <w:b/>
-        </w:rPr>
-        <w:t xml:space="preserve"> </w:t>
-      </w:r>
-      <w:r>
-        <w:rPr>
-          <w:b/>
-        </w:rPr>
-        <w:br/>
-      </w:r>
-      <w:r>
-        <w:rPr>
-          <w:i/>
-        </w:rPr>
-        <w:t>Modality Systems</w:t>
-      </w:r>
-      <w:r>
-        <w:rPr>
-          <w:i/>
-        </w:rPr>
-        <w:t xml:space="preserve"> - </w:t>
-      </w:r>
-      <w:r>
-        <w:rPr>
-          <w:i/>
-        </w:rPr>
-        <w:t>Norwich</w:t>
-      </w:r>
-      <w:r>
-        <w:rPr>
-          <w:b/>
-        </w:rPr>
-        <w:br/>
-      </w:r>
-      <w:r>
-        <w:t>During</w:t>
-      </w:r>
-      <w:r>
-        <w:t xml:space="preserve"> this role I initially worked on an existing product suite before then developing on both existing and brand new bespoke applications. </w:t>
-      </w:r>
-      <w:r>
-        <w:t xml:space="preserve">This included a tool to aid consultants generate load on environments and also a project developing an API for Argonne National Laboratory. </w:t>
-      </w:r>
-      <w:r>
-        <w:t>I have also been involved in various Microsoft TAP programs</w:t>
-      </w:r>
-      <w:r>
-        <w:t xml:space="preserve"> which were a great experience.</w:t>
-      </w:r>
-    </w:p>
-    <w:p>
-      <w:r>
-        <w:t>During my time at Modality Systems I’ve also learnt more about native windows development. I have worked on various Console and Windows Service applications. I’ve also been using the .NET futures API frequently. I have found working with other more experienced developers at Modality Systems extremely rewarding.</w:t>
-      </w:r>
-    </w:p>
-    <w:p>
-      <w:pPr>
-        <w:rPr>
-          <w:b/>
-        </w:rPr>
-      </w:pPr>
-      <w:r>
-        <w:rPr>
-          <w:b/>
-        </w:rPr>
-        <w:t>Applications Developer (Jan</w:t>
-      </w:r>
-      <w:r>
-        <w:rPr>
-          <w:b/>
-        </w:rPr>
-        <w:t xml:space="preserve"> 2014 – </w:t>
-      </w:r>
-      <w:r>
-        <w:rPr>
-          <w:b/>
-        </w:rPr>
-        <w:t>Jan 2015</w:t>
-      </w:r>
-      <w:r>
-        <w:rPr>
-          <w:b/>
-        </w:rPr>
-        <w:t>)</w:t>
-      </w:r>
-      <w:r>
-        <w:rPr>
-          <w:b/>
-        </w:rPr>
-        <w:t xml:space="preserve"> </w:t>
-      </w:r>
-      <w:r>
-        <w:rPr>
-          <w:b/>
-        </w:rPr>
-        <w:br/>
-      </w:r>
-      <w:r>
-        <w:rPr>
-          <w:i/>
-        </w:rPr>
-        <w:t>C A Design Services - Great Yarmouth</w:t>
-      </w:r>
-      <w:r>
-        <w:rPr>
-          <w:b/>
-        </w:rPr>
-        <w:br/>
-      </w:r>
-      <w:r>
-        <w:t>This was my first role in the software industry. Upon starting the role I initially performed small support tasks and developed an in house web site to aid support for a particular product. During this time I also developed using Microsoft ASP.NET and C# for the first time since college. I then moved on to developing enhancements and bug fixes to older existing developments. These systems were usually 3-tier ASP.NET Web Form Applications with T-SQL databases.</w:t>
-      </w:r>
-    </w:p>
-    <w:p>
-      <w:r>
-        <w:t>As my role in the department grew I eventually began working on new developments and was the first person ever at the company to code a website using an ORM back end (Entity Framework) and also the MVC design pattern (ASP.NET MVC). My first project was for the large retail firm Sainsbury's. To deliver software to such a large firm in my first ever project, on my own, using new technologies, with no help or support, is something I am very proud of.</w:t>
-      </w:r>
-    </w:p>
-    <w:p>
-      <w:r>
-        <w:t>Despite almost all of my knowledge gained at C A Design Services being self-taught, I feel I have a learned a lot during my time there. This includes MVC, ORMs, C#, Dependency Injection, TDD and the SOLID principles.</w:t>
-      </w:r>
-    </w:p>
-    <w:p>
-      <w:pPr>
-        <w:rPr>
-          <w:rFonts w:asciiTheme="majorHAnsi" w:hAnsiTheme="majorHAnsi"/>
-          <w:b/>
-          <w:sz w:val="28"/>
-        </w:rPr>
-      </w:pPr>
-      <w:r>
-        <w:rPr>
-          <w:rFonts w:asciiTheme="majorHAnsi" w:hAnsiTheme="majorHAnsi"/>
-          <w:b/>
-          <w:sz w:val="28"/>
-        </w:rPr>
-        <w:br w:type="page"/>
-      </w:r>
-    </w:p>
-    <w:p>
-      <w:pPr>
-        <w:spacing w:before="240" w:after="0" w:line="240" w:lineRule="auto"/>
-        <w:rPr>
-          <w:rFonts w:asciiTheme="majorHAnsi" w:hAnsiTheme="majorHAnsi"/>
-          <w:b/>
-          <w:sz w:val="28"/>
-        </w:rPr>
-      </w:pPr>
-      <w:r>
-        <w:rPr>
-          <w:rFonts w:asciiTheme="majorHAnsi" w:hAnsiTheme="majorHAnsi"/>
-          <w:b/>
-          <w:sz w:val="28"/>
-        </w:rPr>
-        <w:lastRenderedPageBreak/>
-        <w:t>Projects</w:t>
-      </w:r>
-    </w:p>
-    <w:p>
-      <w:pPr>
-        <w:rPr>
-          <w:b/>
-        </w:rPr>
-      </w:pPr>
-      <w:r>
-        <w:t>For further information on my personal projects please refer to my website</w:t>
-      </w:r>
-      <w:r>
-        <w:rPr>
-          <w:b/>
-        </w:rPr>
-        <w:t xml:space="preserve"> </w:t>
-      </w:r>
-    </w:p>
-    <w:p>
-      <w:r>
-        <w:rPr>
-          <w:b/>
-        </w:rPr>
-        <w:t xml:space="preserve">Skype For Business Load Generator </w:t>
-      </w:r>
-      <w:r>
-        <w:rPr>
-          <w:b/>
-        </w:rPr>
-        <w:t>(</w:t>
-      </w:r>
-      <w:r>
-        <w:rPr>
-          <w:b/>
-        </w:rPr>
-        <w:t>Aug</w:t>
-      </w:r>
-      <w:r>
-        <w:rPr>
-          <w:b/>
-        </w:rPr>
-        <w:t xml:space="preserve"> 2014 - Sept 2014)</w:t>
-      </w:r>
-      <w:r>
-        <w:br/>
-        <w:t>This tool is a console application that reads in an XML file and then places and answers Skype For Business calls using an API called UCMA. It makes heavy use of the .NET futures API to perform tasks concurrently.</w:t>
-      </w:r>
-    </w:p>
-    <w:p>
-      <w:r>
-        <w:rPr>
-          <w:b/>
-        </w:rPr>
-        <w:t>Sainsbury’s Store Space® (March 2014 - Sept 2014)</w:t>
-      </w:r>
-      <w:r>
-        <w:rPr>
-          <w:b/>
-        </w:rPr>
-        <w:t xml:space="preserve"> </w:t>
-      </w:r>
-      <w:r>
-        <w:br/>
-      </w:r>
-      <w:r>
-        <w:t>My responsibility in this project was to create a web application that interacted with data sent up to a server through an AutoCAD extension developed by a colleague. The website offered data viewing, reporting, panoramic photos, file storage and user management. It used technologies such as C#, ASP.NET MVC, Entity Framework, Ninject</w:t>
-      </w:r>
-      <w:r>
-        <w:t xml:space="preserve"> and</w:t>
-      </w:r>
-      <w:r>
-        <w:t xml:space="preserve"> jQuery.</w:t>
-      </w:r>
-    </w:p>
-    <w:p>
-      <w:pPr>
-        <w:rPr>
-          <w:b/>
-        </w:rPr>
-      </w:pPr>
-      <w:r>
-        <w:rPr>
-          <w:b/>
-        </w:rPr>
-        <w:t>Handmade by Hooley (No</w:t>
-      </w:r>
-      <w:r>
-        <w:rPr>
-          <w:b/>
-        </w:rPr>
-        <w:t>v</w:t>
-      </w:r>
-      <w:r>
-        <w:rPr>
-          <w:b/>
-        </w:rPr>
-        <w:t xml:space="preserve"> 2013)</w:t>
-      </w:r>
-      <w:r>
-        <w:rPr>
-          <w:b/>
-        </w:rPr>
-        <w:t xml:space="preserve"> </w:t>
-      </w:r>
-      <w:r>
-        <w:br/>
+        <w:t xml:space="preserve">I have also recently started to take a keen interest in </w:t>
+      </w:r>
+      <w:r>
+        <w:rPr>
+          <w:b/>
+        </w:rPr>
+        <w:t>F#</w:t>
+      </w:r>
+      <w:r>
+        <w:t xml:space="preserve"> and functional paradigms. I have written an in-depth article introducing C# developers to F# that you can find </w:t>
       </w:r>
       <w:hyperlink r:id="rId9" w:history="1">
         <w:r>
           <w:rPr>
             <w:rStyle w:val="Hyperlink"/>
           </w:rPr>
-          <w:t>handmade.connelhooley.uk</w:t>
+          <w:t>here</w:t>
         </w:r>
       </w:hyperlink>
       <w:r>
-        <w:br/>
-      </w:r>
-      <w:r>
-        <w:t>Handmade by Hooley</w:t>
-      </w:r>
-      <w:r>
-        <w:t xml:space="preserve"> is a personal project. It is simple WordPress theme. It</w:t>
-      </w:r>
-      <w:r>
-        <w:t xml:space="preserve"> was my first experience working with WordPress. During this project I experimented more with CSS than in any of my other</w:t>
-      </w:r>
-      <w:r>
-        <w:t xml:space="preserve"> previous</w:t>
-      </w:r>
-      <w:r>
-        <w:t xml:space="preserve"> projects</w:t>
-      </w:r>
-      <w:r>
-        <w:t xml:space="preserve"> up until this point</w:t>
-      </w:r>
-      <w:r>
-        <w:t>.</w:t>
-      </w:r>
-    </w:p>
-    <w:p>
-      <w:r>
-        <w:rPr>
-          <w:b/>
-        </w:rPr>
-        <w:t>Lesson Planner (August 2013)</w:t>
-      </w:r>
-      <w:r>
-        <w:rPr>
-          <w:b/>
-        </w:rPr>
-        <w:t xml:space="preserve"> </w:t>
-      </w:r>
-      <w:r>
-        <w:rPr>
-          <w:b/>
-        </w:rPr>
-        <w:br/>
+        <w:t xml:space="preserve">. I also have experience with the Actor model via </w:t>
+      </w:r>
+      <w:r>
+        <w:rPr>
+          <w:b/>
+        </w:rPr>
+        <w:t>AKKA.net</w:t>
+      </w:r>
+      <w:r>
+        <w:t xml:space="preserve">. My love for TDD and AKKA lead me to write an AKKA.net unit test framework that you can find </w:t>
       </w:r>
       <w:hyperlink r:id="rId10" w:history="1">
         <w:r>
           <w:rPr>
             <w:rStyle w:val="Hyperlink"/>
           </w:rPr>
-          <w:t>teach.connelhooley.uk</w:t>
+          <w:t>here</w:t>
         </w:r>
       </w:hyperlink>
       <w:r>
-        <w:br/>
-      </w:r>
-      <w:r>
-        <w:t xml:space="preserve">Lesson Planner is a </w:t>
-      </w:r>
-      <w:r>
-        <w:t>personal project</w:t>
-      </w:r>
-      <w:r>
-        <w:t xml:space="preserve"> that allows teachers to manage their lesson plans written in PHP. It uses the CakePHP framework to implement the MVC design pattern. Bootstrap is used for the front-end framework. This was my first experience using PHP with a framework and object relational mapping.</w:t>
+        <w:t xml:space="preserve">. </w:t>
+      </w:r>
+    </w:p>
+    <w:p>
+      <w:r>
+        <w:t>My hobbies include playing football and table tennis. I am a Newcastle United fan.</w:t>
       </w:r>
     </w:p>
     <w:p>
@@ -555,10 +219,407 @@
           <w:b/>
           <w:sz w:val="28"/>
         </w:rPr>
+        <w:t>Experience</w:t>
+      </w:r>
+    </w:p>
+    <w:p>
+      <w:r>
+        <w:rPr>
+          <w:b/>
+        </w:rPr>
+        <w:t>Applications Developer (Feb</w:t>
+      </w:r>
+      <w:r>
+        <w:rPr>
+          <w:b/>
+        </w:rPr>
+        <w:t xml:space="preserve"> 201</w:t>
+      </w:r>
+      <w:r>
+        <w:rPr>
+          <w:b/>
+        </w:rPr>
+        <w:t>5</w:t>
+      </w:r>
+      <w:r>
+        <w:rPr>
+          <w:b/>
+        </w:rPr>
+        <w:t xml:space="preserve"> – Present)</w:t>
+      </w:r>
+      <w:r>
+        <w:rPr>
+          <w:b/>
+        </w:rPr>
+        <w:t xml:space="preserve"> </w:t>
+      </w:r>
+      <w:r>
+        <w:rPr>
+          <w:b/>
+        </w:rPr>
+        <w:br/>
+      </w:r>
+      <w:r>
+        <w:rPr>
+          <w:i/>
+        </w:rPr>
+        <w:t>Modality Systems</w:t>
+      </w:r>
+      <w:r>
+        <w:rPr>
+          <w:i/>
+        </w:rPr>
+        <w:t xml:space="preserve"> - </w:t>
+      </w:r>
+      <w:r>
+        <w:rPr>
+          <w:i/>
+        </w:rPr>
+        <w:t>Norwich</w:t>
+      </w:r>
+      <w:r>
+        <w:rPr>
+          <w:b/>
+        </w:rPr>
+        <w:br/>
+      </w:r>
+      <w:r>
+        <w:t xml:space="preserve">During this role I have worked on various enterprise software solutions. In the past year or so Modality has made a lot of changes to become a more truly agile dev team. This has involved building out build &amp; release pipelines in VSTS and embracing TDD &amp; testing automation. This involved a large mentality shift with regards to how QA is approached. We now try and involve our testers as early as possible with each user story. I have particularly enjoyed embracing TDD. </w:t>
+      </w:r>
+    </w:p>
+    <w:p>
+      <w:r>
+        <w:t xml:space="preserve">During my time at Modality I have worked on various projects. I lead the design of one project that tested a customer’s network by making test Skype calls. This was a very interesting project that involved the co-ordination of 50+ machines. It used </w:t>
+      </w:r>
+      <w:hyperlink r:id="rId11" w:history="1">
+        <w:r>
+          <w:rPr>
+            <w:rStyle w:val="Hyperlink"/>
+          </w:rPr>
+          <w:t>Akka.NET</w:t>
+        </w:r>
+      </w:hyperlink>
+      <w:r>
+        <w:t xml:space="preserve"> and </w:t>
+      </w:r>
+      <w:hyperlink r:id="rId12" w:history="1">
+        <w:proofErr w:type="spellStart"/>
+        <w:r>
+          <w:rPr>
+            <w:rStyle w:val="Hyperlink"/>
+          </w:rPr>
+          <w:t>SignalR</w:t>
+        </w:r>
+        <w:proofErr w:type="spellEnd"/>
+      </w:hyperlink>
+      <w:r>
+        <w:t xml:space="preserve"> to achieve the distributed computing required. The machines could be configured using an </w:t>
+      </w:r>
+      <w:hyperlink r:id="rId13" w:history="1">
+        <w:r>
+          <w:rPr>
+            <w:rStyle w:val="Hyperlink"/>
+          </w:rPr>
+          <w:t>Angular2</w:t>
+        </w:r>
+      </w:hyperlink>
+      <w:r>
+        <w:t xml:space="preserve"> TypeScript web application. During this project we hired a junior dev who was brought into the project. I mentored him as he had not done much TDD before and it was an extremely rewarding experience. I was also stand-in scrum master for this project.</w:t>
+      </w:r>
+    </w:p>
+    <w:p>
+      <w:r>
+        <w:t>I have also been involved in various Microsoft TAP programs which were a great experience. I have found working with the other developers at Modality Systems extremely rewarding.</w:t>
+      </w:r>
+    </w:p>
+    <w:p>
+      <w:r>
+        <w:rPr>
+          <w:b/>
+        </w:rPr>
+        <w:t>Applications Developer (Jan</w:t>
+      </w:r>
+      <w:r>
+        <w:rPr>
+          <w:b/>
+        </w:rPr>
+        <w:t xml:space="preserve"> 2014 – </w:t>
+      </w:r>
+      <w:r>
+        <w:rPr>
+          <w:b/>
+        </w:rPr>
+        <w:t>Jan 2015</w:t>
+      </w:r>
+      <w:r>
+        <w:rPr>
+          <w:b/>
+        </w:rPr>
+        <w:t>)</w:t>
+      </w:r>
+      <w:r>
+        <w:rPr>
+          <w:b/>
+        </w:rPr>
+        <w:t xml:space="preserve"> </w:t>
+      </w:r>
+      <w:r>
+        <w:rPr>
+          <w:b/>
+        </w:rPr>
+        <w:br/>
+      </w:r>
+      <w:r>
+        <w:rPr>
+          <w:i/>
+        </w:rPr>
+        <w:t>C A Design Services - Great Yarmouth</w:t>
+      </w:r>
+      <w:r>
+        <w:rPr>
+          <w:b/>
+        </w:rPr>
+        <w:br/>
+      </w:r>
+      <w:r>
+        <w:t xml:space="preserve">This was my first development role. Upon starting the </w:t>
+      </w:r>
+      <w:proofErr w:type="gramStart"/>
+      <w:r>
+        <w:t>role</w:t>
+      </w:r>
+      <w:proofErr w:type="gramEnd"/>
+      <w:r>
+        <w:t xml:space="preserve"> I initially performed small support tasks and developed an in house web site to aid support for a particular product. During this time, I also wrote software using Microsoft ASP.NET and C# for the first time since college. I then moved on to developing enhancements and bug fixes to older existing developments. These systems were usually 3-tier ASP.NET Web Form Applications with T-SQL databases.</w:t>
+      </w:r>
+    </w:p>
+    <w:p>
+      <w:r>
+        <w:t xml:space="preserve">As my role in the department grew I eventually began working on new developments and was the first person at the company to code a website using an ORM back end (Entity Framework) and the MVC design pattern (ASP.NET MVC). My first project was for the large retail firm Sainsbury's. To deliver software to such a large firm in my first ever greenfield project, on my own, using new </w:t>
+      </w:r>
+      <w:r>
+        <w:lastRenderedPageBreak/>
+        <w:t xml:space="preserve">technologies, is something I am very proud of. I also began writing unit tests for the first time during my time at C </w:t>
+      </w:r>
+      <w:proofErr w:type="gramStart"/>
+      <w:r>
+        <w:t>A</w:t>
+      </w:r>
+      <w:proofErr w:type="gramEnd"/>
+      <w:r>
+        <w:t xml:space="preserve"> Design Services.</w:t>
+      </w:r>
+    </w:p>
+    <w:p>
+      <w:pPr>
+        <w:rPr>
+          <w:rFonts w:asciiTheme="majorHAnsi" w:hAnsiTheme="majorHAnsi"/>
+          <w:b/>
+          <w:sz w:val="28"/>
+        </w:rPr>
+      </w:pPr>
+      <w:r>
+        <w:t xml:space="preserve">Despite almost all of my knowledge gained at C </w:t>
+      </w:r>
+      <w:proofErr w:type="gramStart"/>
+      <w:r>
+        <w:t>A</w:t>
+      </w:r>
+      <w:proofErr w:type="gramEnd"/>
+      <w:r>
+        <w:t xml:space="preserve"> Design Services being self-taught, I feel I have a learned a lot during my time there. This includes MVC, ORMs, C#, Dependency Injection and TDD. Since I had only made Java web applications at university, the fact that I made the shift to C#/.NET gave me the confidence that I could learn and adapt to any language or framework when given the correct amount of time.</w:t>
+      </w:r>
+    </w:p>
+    <w:p>
+      <w:pPr>
+        <w:spacing w:before="240" w:after="0" w:line="240" w:lineRule="auto"/>
+        <w:rPr>
+          <w:rFonts w:asciiTheme="majorHAnsi" w:hAnsiTheme="majorHAnsi"/>
+          <w:b/>
+          <w:sz w:val="28"/>
+        </w:rPr>
+      </w:pPr>
+      <w:r>
+        <w:rPr>
+          <w:rFonts w:asciiTheme="majorHAnsi" w:hAnsiTheme="majorHAnsi"/>
+          <w:b/>
+          <w:sz w:val="28"/>
+        </w:rPr>
+        <w:t xml:space="preserve">Notable </w:t>
+      </w:r>
+      <w:bookmarkStart w:id="0" w:name="_GoBack"/>
+      <w:bookmarkEnd w:id="0"/>
+      <w:r>
+        <w:rPr>
+          <w:rFonts w:asciiTheme="majorHAnsi" w:hAnsiTheme="majorHAnsi"/>
+          <w:b/>
+          <w:sz w:val="28"/>
+        </w:rPr>
+        <w:t>Projects</w:t>
+      </w:r>
+    </w:p>
+    <w:p>
+      <w:r>
+        <w:rPr>
+          <w:b/>
+        </w:rPr>
+        <w:t>Test Node V1</w:t>
+      </w:r>
+      <w:r>
+        <w:rPr>
+          <w:b/>
+        </w:rPr>
+        <w:t xml:space="preserve"> </w:t>
+      </w:r>
+      <w:r>
+        <w:rPr>
+          <w:b/>
+        </w:rPr>
+        <w:t>(</w:t>
+      </w:r>
+      <w:r>
+        <w:rPr>
+          <w:b/>
+        </w:rPr>
+        <w:t>Aug</w:t>
+      </w:r>
+      <w:r>
+        <w:rPr>
+          <w:b/>
+        </w:rPr>
+        <w:t>ust 2015 - September 2015</w:t>
+      </w:r>
+      <w:r>
+        <w:rPr>
+          <w:b/>
+        </w:rPr>
+        <w:t>)</w:t>
+      </w:r>
+      <w:r>
+        <w:br/>
+      </w:r>
+      <w:r>
+        <w:t>This tool was a console application that read in an XML file and then placed and answered Skype for Business calls. It makes heavy use of the async .NET code to perform tasks concurrently. Although originally designed to be a tool to help consultants diagnose issues, an entire offering was eventually built around it. Consultants would deploy several instances of the software and leave them calling each other. They would then go back and analyse the call quality data that the nodes had generated.</w:t>
+      </w:r>
+    </w:p>
+    <w:p>
+      <w:r>
+        <w:rPr>
+          <w:b/>
+        </w:rPr>
+        <w:t>Test Node V2</w:t>
+      </w:r>
+      <w:r>
+        <w:rPr>
+          <w:b/>
+        </w:rPr>
+        <w:t xml:space="preserve"> </w:t>
+      </w:r>
+      <w:r>
+        <w:rPr>
+          <w:b/>
+        </w:rPr>
+        <w:t>(</w:t>
+      </w:r>
+      <w:r>
+        <w:rPr>
+          <w:b/>
+        </w:rPr>
+        <w:t>December 2016</w:t>
+      </w:r>
+      <w:r>
+        <w:rPr>
+          <w:b/>
+        </w:rPr>
+        <w:t xml:space="preserve"> - </w:t>
+      </w:r>
+      <w:r>
+        <w:rPr>
+          <w:b/>
+        </w:rPr>
+        <w:t>May 2017</w:t>
+      </w:r>
+      <w:r>
+        <w:rPr>
+          <w:b/>
+        </w:rPr>
+        <w:t>)</w:t>
+      </w:r>
+      <w:r>
+        <w:br/>
+        <w:t xml:space="preserve">Due to the popularity of the first version of the Test Node software, we needed to create a version of the software that configured itself and was extremely fault tolerant. Instead of configuring each Node individually, a centralised web server that tells each node which other node to perform a Skype for Business call to. The centralised web server ensures each node calls every other node in a round-robin schedule, whilst ensuring no nodes receive two calls at the same time. It was configured using a web portal. The project used technologies such as C#, Akka.NET, </w:t>
+      </w:r>
+      <w:proofErr w:type="spellStart"/>
+      <w:r>
+        <w:t>SignalR</w:t>
+      </w:r>
+      <w:proofErr w:type="spellEnd"/>
+      <w:r>
+        <w:t xml:space="preserve"> and Angular2.</w:t>
+      </w:r>
+    </w:p>
+    <w:p>
+      <w:r>
+        <w:rPr>
+          <w:b/>
+        </w:rPr>
+        <w:t>Sainsbury’s Store Space® (March 2014 - Sept</w:t>
+      </w:r>
+      <w:r>
+        <w:rPr>
+          <w:b/>
+        </w:rPr>
+        <w:t>ember</w:t>
+      </w:r>
+      <w:r>
+        <w:rPr>
+          <w:b/>
+        </w:rPr>
+        <w:t xml:space="preserve"> 2014)</w:t>
+      </w:r>
+      <w:r>
+        <w:rPr>
+          <w:b/>
+        </w:rPr>
+        <w:t xml:space="preserve"> </w:t>
+      </w:r>
+      <w:r>
+        <w:br/>
+      </w:r>
+      <w:r>
+        <w:t>My responsibility in this project was to create a web application that interacted with data sent up to a server through an AutoCAD extension developed by a colleague. The website offered data viewing, reporting, panoramic photos, file storage and user management. It used technologies such as C#, ASP.NET MVC, Entity Framework, Ninject</w:t>
+      </w:r>
+      <w:r>
+        <w:t xml:space="preserve"> and</w:t>
+      </w:r>
+      <w:r>
+        <w:t xml:space="preserve"> jQuery.</w:t>
+      </w:r>
+    </w:p>
+    <w:p>
+      <w:pPr>
+        <w:spacing w:before="240" w:after="0" w:line="240" w:lineRule="auto"/>
+        <w:rPr>
+          <w:rFonts w:asciiTheme="majorHAnsi" w:hAnsiTheme="majorHAnsi"/>
+          <w:b/>
+          <w:sz w:val="28"/>
+        </w:rPr>
+      </w:pPr>
+      <w:r>
+        <w:rPr>
+          <w:rFonts w:asciiTheme="majorHAnsi" w:hAnsiTheme="majorHAnsi"/>
+          <w:b/>
+          <w:sz w:val="28"/>
+        </w:rPr>
         <w:t>Qualifications</w:t>
       </w:r>
     </w:p>
     <w:p>
+      <w:pPr>
+        <w:rPr>
+          <w:b/>
+        </w:rPr>
+      </w:pPr>
       <w:r>
         <w:rPr>
           <w:b/>
@@ -573,24 +634,6 @@
       </w:r>
       <w:r>
         <w:t>2:2</w:t>
-      </w:r>
-      <w:r>
-        <w:br/>
-      </w:r>
-      <w:r>
-        <w:rPr>
-          <w:i/>
-        </w:rPr>
-        <w:t>Relevant Modules</w:t>
-      </w:r>
-      <w:r>
-        <w:rPr>
-          <w:i/>
-        </w:rPr>
-        <w:br/>
-      </w:r>
-      <w:r>
-        <w:t>Software Engineering 1, Software Engineering 2, Computing Systems 1, Computing Systems 2, Programming 1, Systems Analysis, Systems Engineering, Database Systems, Graphics 1, Data Structures &amp; Algorithms</w:t>
       </w:r>
     </w:p>
     <w:p>
@@ -658,7 +701,7 @@
       </w:r>
     </w:p>
     <w:sectPr>
-      <w:footerReference w:type="default" r:id="rId11"/>
+      <w:footerReference w:type="default" r:id="rId14"/>
       <w:pgSz w:w="11906" w:h="16838"/>
       <w:pgMar w:top="1440" w:right="1440" w:bottom="1440" w:left="1440" w:header="708" w:footer="708" w:gutter="0"/>
       <w:cols w:space="708"/>
@@ -669,7 +712,7 @@
 </file>
 
 <file path=word/endnotes.xml><?xml version="1.0" encoding="utf-8"?>
-<w:endnotes xmlns:wpc="http://schemas.microsoft.com/office/word/2010/wordprocessingCanvas" xmlns:cx="http://schemas.microsoft.com/office/drawing/2014/chartex" xmlns:cx1="http://schemas.microsoft.com/office/drawing/2015/9/8/chartex" xmlns:cx2="http://schemas.microsoft.com/office/drawing/2015/10/21/chartex" xmlns:cx3="http://schemas.microsoft.com/office/drawing/2016/5/9/chartex" xmlns:cx4="http://schemas.microsoft.com/office/drawing/2016/5/10/chartex" xmlns:cx5="http://schemas.microsoft.com/office/drawing/2016/5/11/chartex" xmlns:mc="http://schemas.openxmlformats.org/markup-compatibility/2006" xmlns:o="urn:schemas-microsoft-com:office:office" xmlns:r="http://schemas.openxmlformats.org/officeDocument/2006/relationships" xmlns:m="http://schemas.openxmlformats.org/officeDocument/2006/math" xmlns:v="urn:schemas-microsoft-com:vml" xmlns:wp14="http://schemas.microsoft.com/office/word/2010/wordprocessingDrawing" xmlns:wp="http://schemas.openxmlformats.org/drawingml/2006/wordprocessingDrawing" xmlns:w10="urn:schemas-microsoft-com:office:word" xmlns:w="http://schemas.openxmlformats.org/wordprocessingml/2006/main" xmlns:w14="http://schemas.microsoft.com/office/word/2010/wordml" xmlns:w15="http://schemas.microsoft.com/office/word/2012/wordml" xmlns:w16se="http://schemas.microsoft.com/office/word/2015/wordml/symex" xmlns:wpg="http://schemas.microsoft.com/office/word/2010/wordprocessingGroup" xmlns:wpi="http://schemas.microsoft.com/office/word/2010/wordprocessingInk" xmlns:wne="http://schemas.microsoft.com/office/word/2006/wordml" xmlns:wps="http://schemas.microsoft.com/office/word/2010/wordprocessingShape" mc:Ignorable="w14 w15 w16se wp14">
+<w:endnotes xmlns:wpc="http://schemas.microsoft.com/office/word/2010/wordprocessingCanvas" xmlns:cx="http://schemas.microsoft.com/office/drawing/2014/chartex" xmlns:cx1="http://schemas.microsoft.com/office/drawing/2015/9/8/chartex" xmlns:cx2="http://schemas.microsoft.com/office/drawing/2015/10/21/chartex" xmlns:cx3="http://schemas.microsoft.com/office/drawing/2016/5/9/chartex" xmlns:cx4="http://schemas.microsoft.com/office/drawing/2016/5/10/chartex" xmlns:cx5="http://schemas.microsoft.com/office/drawing/2016/5/11/chartex" xmlns:cx6="http://schemas.microsoft.com/office/drawing/2016/5/12/chartex" xmlns:cx7="http://schemas.microsoft.com/office/drawing/2016/5/13/chartex" xmlns:cx8="http://schemas.microsoft.com/office/drawing/2016/5/14/chartex" xmlns:mc="http://schemas.openxmlformats.org/markup-compatibility/2006" xmlns:aink="http://schemas.microsoft.com/office/drawing/2016/ink" xmlns:am3d="http://schemas.microsoft.com/office/drawing/2017/model3d" xmlns:o="urn:schemas-microsoft-com:office:office" xmlns:r="http://schemas.openxmlformats.org/officeDocument/2006/relationships" xmlns:m="http://schemas.openxmlformats.org/officeDocument/2006/math" xmlns:v="urn:schemas-microsoft-com:vml" xmlns:wp14="http://schemas.microsoft.com/office/word/2010/wordprocessingDrawing" xmlns:wp="http://schemas.openxmlformats.org/drawingml/2006/wordprocessingDrawing" xmlns:w10="urn:schemas-microsoft-com:office:word" xmlns:w="http://schemas.openxmlformats.org/wordprocessingml/2006/main" xmlns:w14="http://schemas.microsoft.com/office/word/2010/wordml" xmlns:w15="http://schemas.microsoft.com/office/word/2012/wordml" xmlns:w16cid="http://schemas.microsoft.com/office/word/2016/wordml/cid" xmlns:w16se="http://schemas.microsoft.com/office/word/2015/wordml/symex" xmlns:wpg="http://schemas.microsoft.com/office/word/2010/wordprocessingGroup" xmlns:wpi="http://schemas.microsoft.com/office/word/2010/wordprocessingInk" xmlns:wne="http://schemas.microsoft.com/office/word/2006/wordml" xmlns:wps="http://schemas.microsoft.com/office/word/2010/wordprocessingShape" mc:Ignorable="w14 w15 w16se w16cid wp14">
   <w:endnote w:type="separator" w:id="-1">
     <w:p>
       <w:pPr>
@@ -694,7 +737,7 @@
 </file>
 
 <file path=word/footer1.xml><?xml version="1.0" encoding="utf-8"?>
-<w:ftr xmlns:wpc="http://schemas.microsoft.com/office/word/2010/wordprocessingCanvas" xmlns:cx="http://schemas.microsoft.com/office/drawing/2014/chartex" xmlns:cx1="http://schemas.microsoft.com/office/drawing/2015/9/8/chartex" xmlns:cx2="http://schemas.microsoft.com/office/drawing/2015/10/21/chartex" xmlns:cx3="http://schemas.microsoft.com/office/drawing/2016/5/9/chartex" xmlns:cx4="http://schemas.microsoft.com/office/drawing/2016/5/10/chartex" xmlns:cx5="http://schemas.microsoft.com/office/drawing/2016/5/11/chartex" xmlns:mc="http://schemas.openxmlformats.org/markup-compatibility/2006" xmlns:o="urn:schemas-microsoft-com:office:office" xmlns:r="http://schemas.openxmlformats.org/officeDocument/2006/relationships" xmlns:m="http://schemas.openxmlformats.org/officeDocument/2006/math" xmlns:v="urn:schemas-microsoft-com:vml" xmlns:wp14="http://schemas.microsoft.com/office/word/2010/wordprocessingDrawing" xmlns:wp="http://schemas.openxmlformats.org/drawingml/2006/wordprocessingDrawing" xmlns:w10="urn:schemas-microsoft-com:office:word" xmlns:w="http://schemas.openxmlformats.org/wordprocessingml/2006/main" xmlns:w14="http://schemas.microsoft.com/office/word/2010/wordml" xmlns:w15="http://schemas.microsoft.com/office/word/2012/wordml" xmlns:w16se="http://schemas.microsoft.com/office/word/2015/wordml/symex" xmlns:wpg="http://schemas.microsoft.com/office/word/2010/wordprocessingGroup" xmlns:wpi="http://schemas.microsoft.com/office/word/2010/wordprocessingInk" xmlns:wne="http://schemas.microsoft.com/office/word/2006/wordml" xmlns:wps="http://schemas.microsoft.com/office/word/2010/wordprocessingShape" mc:Ignorable="w14 w15 w16se wp14">
+<w:ftr xmlns:wpc="http://schemas.microsoft.com/office/word/2010/wordprocessingCanvas" xmlns:cx="http://schemas.microsoft.com/office/drawing/2014/chartex" xmlns:cx1="http://schemas.microsoft.com/office/drawing/2015/9/8/chartex" xmlns:cx2="http://schemas.microsoft.com/office/drawing/2015/10/21/chartex" xmlns:cx3="http://schemas.microsoft.com/office/drawing/2016/5/9/chartex" xmlns:cx4="http://schemas.microsoft.com/office/drawing/2016/5/10/chartex" xmlns:cx5="http://schemas.microsoft.com/office/drawing/2016/5/11/chartex" xmlns:cx6="http://schemas.microsoft.com/office/drawing/2016/5/12/chartex" xmlns:cx7="http://schemas.microsoft.com/office/drawing/2016/5/13/chartex" xmlns:cx8="http://schemas.microsoft.com/office/drawing/2016/5/14/chartex" xmlns:mc="http://schemas.openxmlformats.org/markup-compatibility/2006" xmlns:aink="http://schemas.microsoft.com/office/drawing/2016/ink" xmlns:am3d="http://schemas.microsoft.com/office/drawing/2017/model3d" xmlns:o="urn:schemas-microsoft-com:office:office" xmlns:r="http://schemas.openxmlformats.org/officeDocument/2006/relationships" xmlns:m="http://schemas.openxmlformats.org/officeDocument/2006/math" xmlns:v="urn:schemas-microsoft-com:vml" xmlns:wp14="http://schemas.microsoft.com/office/word/2010/wordprocessingDrawing" xmlns:wp="http://schemas.openxmlformats.org/drawingml/2006/wordprocessingDrawing" xmlns:w10="urn:schemas-microsoft-com:office:word" xmlns:w="http://schemas.openxmlformats.org/wordprocessingml/2006/main" xmlns:w14="http://schemas.microsoft.com/office/word/2010/wordml" xmlns:w15="http://schemas.microsoft.com/office/word/2012/wordml" xmlns:w16cid="http://schemas.microsoft.com/office/word/2016/wordml/cid" xmlns:w16se="http://schemas.microsoft.com/office/word/2015/wordml/symex" xmlns:wpg="http://schemas.microsoft.com/office/word/2010/wordprocessingGroup" xmlns:wpi="http://schemas.microsoft.com/office/word/2010/wordprocessingInk" xmlns:wne="http://schemas.microsoft.com/office/word/2006/wordml" xmlns:wps="http://schemas.microsoft.com/office/word/2010/wordprocessingShape" mc:Ignorable="w14 w15 w16se w16cid wp14">
   <w:sdt>
     <w:sdtPr>
       <w:id w:val="342134239"/>
@@ -754,7 +797,7 @@
                 <w:bCs/>
                 <w:noProof/>
               </w:rPr>
-              <w:t>2</w:t>
+              <w:t>1</w:t>
             </w:r>
             <w:r>
               <w:rPr>
@@ -819,7 +862,7 @@
 </file>
 
 <file path=word/footnotes.xml><?xml version="1.0" encoding="utf-8"?>
-<w:footnotes xmlns:wpc="http://schemas.microsoft.com/office/word/2010/wordprocessingCanvas" xmlns:cx="http://schemas.microsoft.com/office/drawing/2014/chartex" xmlns:cx1="http://schemas.microsoft.com/office/drawing/2015/9/8/chartex" xmlns:cx2="http://schemas.microsoft.com/office/drawing/2015/10/21/chartex" xmlns:cx3="http://schemas.microsoft.com/office/drawing/2016/5/9/chartex" xmlns:cx4="http://schemas.microsoft.com/office/drawing/2016/5/10/chartex" xmlns:cx5="http://schemas.microsoft.com/office/drawing/2016/5/11/chartex" xmlns:mc="http://schemas.openxmlformats.org/markup-compatibility/2006" xmlns:o="urn:schemas-microsoft-com:office:office" xmlns:r="http://schemas.openxmlformats.org/officeDocument/2006/relationships" xmlns:m="http://schemas.openxmlformats.org/officeDocument/2006/math" xmlns:v="urn:schemas-microsoft-com:vml" xmlns:wp14="http://schemas.microsoft.com/office/word/2010/wordprocessingDrawing" xmlns:wp="http://schemas.openxmlformats.org/drawingml/2006/wordprocessingDrawing" xmlns:w10="urn:schemas-microsoft-com:office:word" xmlns:w="http://schemas.openxmlformats.org/wordprocessingml/2006/main" xmlns:w14="http://schemas.microsoft.com/office/word/2010/wordml" xmlns:w15="http://schemas.microsoft.com/office/word/2012/wordml" xmlns:w16se="http://schemas.microsoft.com/office/word/2015/wordml/symex" xmlns:wpg="http://schemas.microsoft.com/office/word/2010/wordprocessingGroup" xmlns:wpi="http://schemas.microsoft.com/office/word/2010/wordprocessingInk" xmlns:wne="http://schemas.microsoft.com/office/word/2006/wordml" xmlns:wps="http://schemas.microsoft.com/office/word/2010/wordprocessingShape" mc:Ignorable="w14 w15 w16se wp14">
+<w:footnotes xmlns:wpc="http://schemas.microsoft.com/office/word/2010/wordprocessingCanvas" xmlns:cx="http://schemas.microsoft.com/office/drawing/2014/chartex" xmlns:cx1="http://schemas.microsoft.com/office/drawing/2015/9/8/chartex" xmlns:cx2="http://schemas.microsoft.com/office/drawing/2015/10/21/chartex" xmlns:cx3="http://schemas.microsoft.com/office/drawing/2016/5/9/chartex" xmlns:cx4="http://schemas.microsoft.com/office/drawing/2016/5/10/chartex" xmlns:cx5="http://schemas.microsoft.com/office/drawing/2016/5/11/chartex" xmlns:cx6="http://schemas.microsoft.com/office/drawing/2016/5/12/chartex" xmlns:cx7="http://schemas.microsoft.com/office/drawing/2016/5/13/chartex" xmlns:cx8="http://schemas.microsoft.com/office/drawing/2016/5/14/chartex" xmlns:mc="http://schemas.openxmlformats.org/markup-compatibility/2006" xmlns:aink="http://schemas.microsoft.com/office/drawing/2016/ink" xmlns:am3d="http://schemas.microsoft.com/office/drawing/2017/model3d" xmlns:o="urn:schemas-microsoft-com:office:office" xmlns:r="http://schemas.openxmlformats.org/officeDocument/2006/relationships" xmlns:m="http://schemas.openxmlformats.org/officeDocument/2006/math" xmlns:v="urn:schemas-microsoft-com:vml" xmlns:wp14="http://schemas.microsoft.com/office/word/2010/wordprocessingDrawing" xmlns:wp="http://schemas.openxmlformats.org/drawingml/2006/wordprocessingDrawing" xmlns:w10="urn:schemas-microsoft-com:office:word" xmlns:w="http://schemas.openxmlformats.org/wordprocessingml/2006/main" xmlns:w14="http://schemas.microsoft.com/office/word/2010/wordml" xmlns:w15="http://schemas.microsoft.com/office/word/2012/wordml" xmlns:w16cid="http://schemas.microsoft.com/office/word/2016/wordml/cid" xmlns:w16se="http://schemas.microsoft.com/office/word/2015/wordml/symex" xmlns:wpg="http://schemas.microsoft.com/office/word/2010/wordprocessingGroup" xmlns:wpi="http://schemas.microsoft.com/office/word/2010/wordprocessingInk" xmlns:wne="http://schemas.microsoft.com/office/word/2006/wordml" xmlns:wps="http://schemas.microsoft.com/office/word/2010/wordprocessingShape" mc:Ignorable="w14 w15 w16se w16cid wp14">
   <w:footnote w:type="separator" w:id="-1">
     <w:p>
       <w:pPr>
@@ -844,7 +887,7 @@
 </file>
 
 <file path=word/styles.xml><?xml version="1.0" encoding="utf-8"?>
-<w:styles xmlns:mc="http://schemas.openxmlformats.org/markup-compatibility/2006" xmlns:r="http://schemas.openxmlformats.org/officeDocument/2006/relationships" xmlns:w="http://schemas.openxmlformats.org/wordprocessingml/2006/main" xmlns:w14="http://schemas.microsoft.com/office/word/2010/wordml" xmlns:w15="http://schemas.microsoft.com/office/word/2012/wordml" xmlns:w16se="http://schemas.microsoft.com/office/word/2015/wordml/symex" mc:Ignorable="w14 w15 w16se">
+<w:styles xmlns:mc="http://schemas.openxmlformats.org/markup-compatibility/2006" xmlns:r="http://schemas.openxmlformats.org/officeDocument/2006/relationships" xmlns:w="http://schemas.openxmlformats.org/wordprocessingml/2006/main" xmlns:w14="http://schemas.microsoft.com/office/word/2010/wordml" xmlns:w15="http://schemas.microsoft.com/office/word/2012/wordml" xmlns:w16cid="http://schemas.microsoft.com/office/word/2016/wordml/cid" xmlns:w16se="http://schemas.microsoft.com/office/word/2015/wordml/symex" mc:Ignorable="w14 w15 w16se w16cid">
   <w:docDefaults>
     <w:rPrDefault>
       <w:rPr>
@@ -860,7 +903,7 @@
       </w:pPr>
     </w:pPrDefault>
   </w:docDefaults>
-  <w:latentStyles w:defLockedState="0" w:defUIPriority="99" w:defSemiHidden="0" w:defUnhideWhenUsed="0" w:defQFormat="0" w:count="374">
+  <w:latentStyles w:defLockedState="0" w:defUIPriority="99" w:defSemiHidden="0" w:defUnhideWhenUsed="0" w:defQFormat="0" w:count="375">
     <w:lsdException w:name="Normal" w:uiPriority="0" w:qFormat="1"/>
     <w:lsdException w:name="heading 1" w:uiPriority="9" w:qFormat="1"/>
     <w:lsdException w:name="heading 2" w:semiHidden="1" w:uiPriority="9" w:unhideWhenUsed="1" w:qFormat="1"/>
@@ -966,6 +1009,7 @@
     <w:lsdException w:name="HTML Sample" w:semiHidden="1" w:unhideWhenUsed="1"/>
     <w:lsdException w:name="HTML Typewriter" w:semiHidden="1" w:unhideWhenUsed="1"/>
     <w:lsdException w:name="HTML Variable" w:semiHidden="1" w:unhideWhenUsed="1"/>
+    <w:lsdException w:name="Normal Table" w:semiHidden="1" w:unhideWhenUsed="1"/>
     <w:lsdException w:name="annotation subject" w:semiHidden="1" w:unhideWhenUsed="1"/>
     <w:lsdException w:name="No List" w:semiHidden="1" w:unhideWhenUsed="1"/>
     <w:lsdException w:name="Outline List 1" w:semiHidden="1" w:unhideWhenUsed="1"/>
@@ -1010,6 +1054,7 @@
     <w:lsdException w:name="Table Professional" w:semiHidden="1" w:unhideWhenUsed="1"/>
     <w:lsdException w:name="Table Subtle 1" w:semiHidden="1" w:unhideWhenUsed="1"/>
     <w:lsdException w:name="Table Subtle 2" w:semiHidden="1" w:unhideWhenUsed="1"/>
+    <w:lsdException w:name="Table Web 1" w:semiHidden="1" w:unhideWhenUsed="1"/>
     <w:lsdException w:name="Table Web 2" w:semiHidden="1" w:unhideWhenUsed="1"/>
     <w:lsdException w:name="Table Web 3" w:semiHidden="1" w:unhideWhenUsed="1"/>
     <w:lsdException w:name="Balloon Text" w:semiHidden="1" w:unhideWhenUsed="1"/>
@@ -1233,6 +1278,7 @@
     <w:lsdException w:name="Mention" w:semiHidden="1" w:unhideWhenUsed="1"/>
     <w:lsdException w:name="Smart Hyperlink" w:semiHidden="1" w:unhideWhenUsed="1"/>
     <w:lsdException w:name="Hashtag" w:semiHidden="1" w:unhideWhenUsed="1"/>
+    <w:lsdException w:name="Unresolved Mention" w:semiHidden="1" w:unhideWhenUsed="1"/>
   </w:latentStyles>
   <w:style w:type="paragraph" w:default="1" w:styleId="Normal">
     <w:name w:val="Normal"/>

</xml_diff>

<commit_message>
Added experience and updated CV
</commit_message>
<xml_diff>
--- a/assets/files/ConnelHooleyCV-Printer-Friendly.docx
+++ b/assets/files/ConnelHooleyCV-Printer-Friendly.docx
@@ -89,19 +89,8 @@
             <w:b/>
             <w:sz w:val="28"/>
           </w:rPr>
-          <w:t>linkedin.com/in/</w:t>
+          <w:t>linkedin.com/in/connelhooley</w:t>
         </w:r>
-        <w:proofErr w:type="spellStart"/>
-        <w:r>
-          <w:rPr>
-            <w:rStyle w:val="Hyperlink"/>
-            <w:rFonts w:asciiTheme="majorHAnsi" w:hAnsiTheme="majorHAnsi"/>
-            <w:b/>
-            <w:sz w:val="28"/>
-          </w:rPr>
-          <w:t>connelhooley</w:t>
-        </w:r>
-        <w:proofErr w:type="spellEnd"/>
       </w:hyperlink>
     </w:p>
     <w:p>
@@ -123,8 +112,11 @@
       </w:r>
     </w:p>
     <w:p>
-      <w:r>
-        <w:t xml:space="preserve">I am a 27-year-old software engineer based in Norwich. My preferred language is </w:t>
+      <w:pPr>
+        <w:spacing w:before="240" w:after="0" w:line="240" w:lineRule="auto"/>
+      </w:pPr>
+      <w:r>
+        <w:t xml:space="preserve">I am a 29-year-old software engineer based in Norwich. My preferred language is </w:t>
       </w:r>
       <w:r>
         <w:rPr>
@@ -142,21 +134,15 @@
         <w:t>TypeScript</w:t>
       </w:r>
       <w:r>
-        <w:t xml:space="preserve"> and </w:t>
-      </w:r>
-      <w:r>
-        <w:rPr>
-          <w:b/>
-        </w:rPr>
-        <w:t>PHP</w:t>
-      </w:r>
-      <w:r>
         <w:t>.</w:t>
       </w:r>
     </w:p>
     <w:p>
-      <w:r>
-        <w:t xml:space="preserve">I have also recently started to take a keen interest in </w:t>
+      <w:pPr>
+        <w:spacing w:before="240" w:after="0" w:line="240" w:lineRule="auto"/>
+      </w:pPr>
+      <w:r>
+        <w:t xml:space="preserve">I have also started to take an interest in </w:t>
       </w:r>
       <w:r>
         <w:rPr>
@@ -182,16 +168,16 @@
         <w:rPr>
           <w:b/>
         </w:rPr>
-        <w:t>AKKA.net</w:t>
+        <w:t>Akka.NET</w:t>
       </w:r>
       <w:r>
         <w:t xml:space="preserve">. </w:t>
       </w:r>
-      <w:bookmarkStart w:id="0" w:name="_GoBack"/>
+      <w:bookmarkStart w:id="0" w:name="_Hlk504662367"/>
+      <w:r>
+        <w:t>My love for TDD and the Actor model lead me to write an Akka.NET unit test framework that you can find</w:t>
+      </w:r>
       <w:bookmarkEnd w:id="0"/>
-      <w:r>
-        <w:t>My love for TDD and the Actor model lead me to write an Akka.NET unit test framework that you can find</w:t>
-      </w:r>
       <w:r>
         <w:t xml:space="preserve"> </w:t>
       </w:r>
@@ -208,234 +194,11 @@
       </w:r>
     </w:p>
     <w:p>
-      <w:r>
-        <w:t>My hobbies include playing football and table tennis. I am a Newcastle United fan.</w:t>
-      </w:r>
-    </w:p>
-    <w:p>
       <w:pPr>
         <w:spacing w:before="240" w:after="0" w:line="240" w:lineRule="auto"/>
-        <w:rPr>
-          <w:rFonts w:asciiTheme="majorHAnsi" w:hAnsiTheme="majorHAnsi"/>
-          <w:b/>
-          <w:sz w:val="28"/>
-        </w:rPr>
       </w:pPr>
       <w:r>
-        <w:rPr>
-          <w:rFonts w:asciiTheme="majorHAnsi" w:hAnsiTheme="majorHAnsi"/>
-          <w:b/>
-          <w:sz w:val="28"/>
-        </w:rPr>
-        <w:t>Experience</w:t>
-      </w:r>
-    </w:p>
-    <w:p>
-      <w:r>
-        <w:rPr>
-          <w:b/>
-        </w:rPr>
-        <w:t>Applications Developer (Feb</w:t>
-      </w:r>
-      <w:r>
-        <w:rPr>
-          <w:b/>
-        </w:rPr>
-        <w:t xml:space="preserve"> 201</w:t>
-      </w:r>
-      <w:r>
-        <w:rPr>
-          <w:b/>
-        </w:rPr>
-        <w:t>5</w:t>
-      </w:r>
-      <w:r>
-        <w:rPr>
-          <w:b/>
-        </w:rPr>
-        <w:t xml:space="preserve"> – Present)</w:t>
-      </w:r>
-      <w:r>
-        <w:rPr>
-          <w:b/>
-        </w:rPr>
-        <w:t xml:space="preserve"> </w:t>
-      </w:r>
-      <w:r>
-        <w:rPr>
-          <w:b/>
-        </w:rPr>
-        <w:br/>
-      </w:r>
-      <w:r>
-        <w:rPr>
-          <w:i/>
-        </w:rPr>
-        <w:t>Modality Systems</w:t>
-      </w:r>
-      <w:r>
-        <w:rPr>
-          <w:i/>
-        </w:rPr>
-        <w:t xml:space="preserve"> - </w:t>
-      </w:r>
-      <w:r>
-        <w:rPr>
-          <w:i/>
-        </w:rPr>
-        <w:t>Norwich</w:t>
-      </w:r>
-      <w:r>
-        <w:rPr>
-          <w:b/>
-        </w:rPr>
-        <w:br/>
-      </w:r>
-      <w:r>
-        <w:t xml:space="preserve">During this role I have worked on various enterprise software solutions. In the past year or so Modality has made a lot of changes to become a more truly agile dev team. This has involved building out build &amp; release pipelines in VSTS and embracing TDD &amp; testing automation. This involved a large mentality shift with regards to how QA is approached. We now try and involve our testers as early as possible with each user story. I have particularly enjoyed embracing TDD. </w:t>
-      </w:r>
-    </w:p>
-    <w:p>
-      <w:r>
-        <w:t xml:space="preserve">During my time at Modality I have worked on various projects. I lead the design of one project that tested a customer’s network by making test Skype calls. This was a very interesting project that involved the co-ordination of 50+ machines. It used </w:t>
-      </w:r>
-      <w:hyperlink r:id="rId11" w:history="1">
-        <w:r>
-          <w:rPr>
-            <w:rStyle w:val="Hyperlink"/>
-          </w:rPr>
-          <w:t>Akka.NET</w:t>
-        </w:r>
-      </w:hyperlink>
-      <w:r>
-        <w:t xml:space="preserve"> and </w:t>
-      </w:r>
-      <w:hyperlink r:id="rId12" w:history="1">
-        <w:proofErr w:type="spellStart"/>
-        <w:r>
-          <w:rPr>
-            <w:rStyle w:val="Hyperlink"/>
-          </w:rPr>
-          <w:t>SignalR</w:t>
-        </w:r>
-        <w:proofErr w:type="spellEnd"/>
-      </w:hyperlink>
-      <w:r>
-        <w:t xml:space="preserve"> to achieve the distributed computing required. The machines could be configured using an </w:t>
-      </w:r>
-      <w:hyperlink r:id="rId13" w:history="1">
-        <w:r>
-          <w:rPr>
-            <w:rStyle w:val="Hyperlink"/>
-          </w:rPr>
-          <w:t>Angular2</w:t>
-        </w:r>
-      </w:hyperlink>
-      <w:r>
-        <w:t xml:space="preserve"> TypeScript web application. During this project we hired a junior dev who was brought into the project. I mentored him as he had not done much TDD before and it was an extremely rewarding experience. I was also stand-in scrum master for this project.</w:t>
-      </w:r>
-    </w:p>
-    <w:p>
-      <w:r>
-        <w:t>I have also been involved in various Microsoft TAP programs which were a great experience. I have found working with the other developers at Modality Systems extremely rewarding.</w:t>
-      </w:r>
-    </w:p>
-    <w:p>
-      <w:r>
-        <w:rPr>
-          <w:b/>
-        </w:rPr>
-        <w:t>Applications Developer (Jan</w:t>
-      </w:r>
-      <w:r>
-        <w:rPr>
-          <w:b/>
-        </w:rPr>
-        <w:t xml:space="preserve"> 2014 – </w:t>
-      </w:r>
-      <w:r>
-        <w:rPr>
-          <w:b/>
-        </w:rPr>
-        <w:t>Jan 2015</w:t>
-      </w:r>
-      <w:r>
-        <w:rPr>
-          <w:b/>
-        </w:rPr>
-        <w:t>)</w:t>
-      </w:r>
-      <w:r>
-        <w:rPr>
-          <w:b/>
-        </w:rPr>
-        <w:t xml:space="preserve"> </w:t>
-      </w:r>
-      <w:r>
-        <w:rPr>
-          <w:b/>
-        </w:rPr>
-        <w:br/>
-      </w:r>
-      <w:r>
-        <w:rPr>
-          <w:i/>
-        </w:rPr>
-        <w:t>C A Design Services - Great Yarmouth</w:t>
-      </w:r>
-      <w:r>
-        <w:rPr>
-          <w:b/>
-        </w:rPr>
-        <w:br/>
-      </w:r>
-      <w:r>
-        <w:t xml:space="preserve">This was my first development role. Upon starting the </w:t>
-      </w:r>
-      <w:proofErr w:type="gramStart"/>
-      <w:r>
-        <w:t>role</w:t>
-      </w:r>
-      <w:proofErr w:type="gramEnd"/>
-      <w:r>
-        <w:t xml:space="preserve"> I initially performed small support tasks and developed an in house web site to aid support for a particular product. During this time, I also wrote software using Microsoft ASP.NET and C# for the first time since college. I then moved on to developing enhancements and bug fixes to older existing developments. These systems were usually 3-tier ASP.NET Web Form Applications with T-SQL databases.</w:t>
-      </w:r>
-    </w:p>
-    <w:p>
-      <w:r>
-        <w:t xml:space="preserve">As my role in the department grew I eventually began working on new developments and was the first person at the company to code a website using an ORM back end (Entity Framework) and the MVC design pattern (ASP.NET MVC). My first project was for the large retail firm Sainsbury's. To deliver software to such a large firm in my first ever greenfield project, on my own, using new </w:t>
-      </w:r>
-      <w:r>
-        <w:lastRenderedPageBreak/>
-        <w:t xml:space="preserve">technologies, is something I am very proud of. I also began writing unit tests for the first time during my time at C </w:t>
-      </w:r>
-      <w:proofErr w:type="gramStart"/>
-      <w:r>
-        <w:t>A</w:t>
-      </w:r>
-      <w:proofErr w:type="gramEnd"/>
-      <w:r>
-        <w:t xml:space="preserve"> Design Services.</w:t>
-      </w:r>
-    </w:p>
-    <w:p>
-      <w:pPr>
-        <w:rPr>
-          <w:rFonts w:asciiTheme="majorHAnsi" w:hAnsiTheme="majorHAnsi"/>
-          <w:b/>
-          <w:sz w:val="28"/>
-        </w:rPr>
-      </w:pPr>
-      <w:r>
-        <w:t xml:space="preserve">Despite almost all of my knowledge gained at C </w:t>
-      </w:r>
-      <w:proofErr w:type="gramStart"/>
-      <w:r>
-        <w:t>A</w:t>
-      </w:r>
-      <w:proofErr w:type="gramEnd"/>
-      <w:r>
-        <w:t xml:space="preserve"> Design Services being self-taught, I feel I have a learned a lot during my time there. This includes MVC, ORMs, C#, Dependency Injection and TDD. Since I had only made Java web applications at university, the fact that I made the shift to C#/.NET gave me the confidence that I could learn and adapt to any language or framework when given the correct amount of time.</w:t>
+        <w:t>My hobbies include playing football and table tennis. I am a Newcastle United fan.</w:t>
       </w:r>
     </w:p>
     <w:p>
@@ -453,172 +216,457 @@
           <w:b/>
           <w:sz w:val="28"/>
         </w:rPr>
-        <w:t xml:space="preserve">Notable </w:t>
-      </w:r>
-      <w:r>
+        <w:t>Experience</w:t>
+      </w:r>
+    </w:p>
+    <w:p>
+      <w:pPr>
+        <w:spacing w:after="0" w:line="240" w:lineRule="auto"/>
+      </w:pPr>
+      <w:r>
+        <w:rPr>
+          <w:b/>
+        </w:rPr>
+        <w:t>Applications Developer (</w:t>
+      </w:r>
+      <w:r>
+        <w:rPr>
+          <w:b/>
+        </w:rPr>
+        <w:t>Apr</w:t>
+      </w:r>
+      <w:r>
+        <w:rPr>
+          <w:b/>
+        </w:rPr>
+        <w:t xml:space="preserve"> 201</w:t>
+      </w:r>
+      <w:r>
+        <w:rPr>
+          <w:b/>
+        </w:rPr>
+        <w:t>8</w:t>
+      </w:r>
+      <w:r>
+        <w:rPr>
+          <w:b/>
+        </w:rPr>
+        <w:t xml:space="preserve"> – Present)</w:t>
+      </w:r>
+      <w:r>
+        <w:rPr>
+          <w:b/>
+        </w:rPr>
+        <w:t xml:space="preserve"> </w:t>
+      </w:r>
+      <w:r>
+        <w:rPr>
+          <w:b/>
+        </w:rPr>
+        <w:br/>
+      </w:r>
+      <w:r>
+        <w:rPr>
+          <w:i/>
+        </w:rPr>
+        <w:t>Aviva</w:t>
+      </w:r>
+      <w:r>
+        <w:rPr>
+          <w:i/>
+        </w:rPr>
+        <w:t xml:space="preserve"> - </w:t>
+      </w:r>
+      <w:r>
+        <w:rPr>
+          <w:i/>
+        </w:rPr>
+        <w:t>Norwich</w:t>
+      </w:r>
+      <w:r>
+        <w:rPr>
+          <w:b/>
+        </w:rPr>
+        <w:br/>
+      </w:r>
+      <w:r>
+        <w:t xml:space="preserve">During this role I have predominantly worked on a green field project aimed at minimising duplication amongst various code bases within the business. Whilst working on the project I became a tech lead and also oversee a small number of offshore developers. The green field project uses </w:t>
+      </w:r>
+      <w:r>
+        <w:rPr>
+          <w:b/>
+          <w:bCs/>
+        </w:rPr>
+        <w:t>Akka.NET</w:t>
+      </w:r>
+      <w:r>
+        <w:t xml:space="preserve"> for its backend and </w:t>
+      </w:r>
+      <w:proofErr w:type="spellStart"/>
+      <w:r>
+        <w:rPr>
+          <w:b/>
+          <w:bCs/>
+        </w:rPr>
+        <w:t>SignalR</w:t>
+      </w:r>
+      <w:proofErr w:type="spellEnd"/>
+      <w:r>
+        <w:t xml:space="preserve"> to update a React.JS SPA. I feel my knowledge of Akka.NET has been very valuable to the team.</w:t>
+      </w:r>
+    </w:p>
+    <w:p>
+      <w:pPr>
+        <w:spacing w:after="0" w:line="240" w:lineRule="auto"/>
+      </w:pPr>
+    </w:p>
+    <w:p>
+      <w:r>
+        <w:t xml:space="preserve">During my time at Aviva I also developed a simple service virtualisation tool that we use as an alternative to LISA/Dev Test. This was written in </w:t>
+      </w:r>
+      <w:r>
+        <w:rPr>
+          <w:b/>
+          <w:bCs/>
+        </w:rPr>
+        <w:t>TypeScript</w:t>
+      </w:r>
+      <w:r>
+        <w:t xml:space="preserve"> and was built using </w:t>
+      </w:r>
+      <w:r>
+        <w:rPr>
+          <w:b/>
+          <w:bCs/>
+        </w:rPr>
+        <w:t>Node.JS</w:t>
+      </w:r>
+      <w:r>
+        <w:t>.</w:t>
+      </w:r>
+    </w:p>
+    <w:p>
+      <w:pPr>
+        <w:spacing w:after="0" w:line="240" w:lineRule="auto"/>
+      </w:pPr>
+      <w:r>
+        <w:rPr>
+          <w:b/>
+        </w:rPr>
+        <w:t>Applications Developer (Feb</w:t>
+      </w:r>
+      <w:r>
+        <w:rPr>
+          <w:b/>
+        </w:rPr>
+        <w:t xml:space="preserve"> 201</w:t>
+      </w:r>
+      <w:r>
+        <w:rPr>
+          <w:b/>
+        </w:rPr>
+        <w:t>5</w:t>
+      </w:r>
+      <w:r>
+        <w:rPr>
+          <w:b/>
+        </w:rPr>
+        <w:t xml:space="preserve"> – </w:t>
+      </w:r>
+      <w:r>
+        <w:rPr>
+          <w:b/>
+        </w:rPr>
+        <w:t>Mar 2018</w:t>
+      </w:r>
+      <w:r>
+        <w:rPr>
+          <w:b/>
+        </w:rPr>
+        <w:t>)</w:t>
+      </w:r>
+      <w:r>
+        <w:rPr>
+          <w:b/>
+        </w:rPr>
+        <w:t xml:space="preserve"> </w:t>
+      </w:r>
+      <w:r>
+        <w:rPr>
+          <w:b/>
+        </w:rPr>
+        <w:br/>
+      </w:r>
+      <w:r>
+        <w:rPr>
+          <w:i/>
+        </w:rPr>
+        <w:t>Modality Systems</w:t>
+      </w:r>
+      <w:r>
+        <w:rPr>
+          <w:i/>
+        </w:rPr>
+        <w:t xml:space="preserve"> - </w:t>
+      </w:r>
+      <w:r>
+        <w:rPr>
+          <w:i/>
+        </w:rPr>
+        <w:t>Norwich</w:t>
+      </w:r>
+      <w:r>
+        <w:rPr>
+          <w:b/>
+        </w:rPr>
+        <w:br/>
+      </w:r>
+      <w:r>
+        <w:t xml:space="preserve">During this role I worked on various solutions built around </w:t>
+      </w:r>
+      <w:r>
+        <w:rPr>
+          <w:b/>
+          <w:bCs/>
+        </w:rPr>
+        <w:t>Skype For Business</w:t>
+      </w:r>
+      <w:r>
+        <w:t xml:space="preserve">. I helped the dev team build out release pipelines in </w:t>
+      </w:r>
+      <w:r>
+        <w:rPr>
+          <w:b/>
+          <w:bCs/>
+        </w:rPr>
+        <w:t>VSTS</w:t>
+      </w:r>
+      <w:r>
+        <w:t xml:space="preserve"> and embrace TDD &amp; testing automation. This involved a large mentality shift with regards to how QA was approached. We tried to involve our testers as early as possible with each user story. I particularly enjoyed embracing TDD.</w:t>
+      </w:r>
+    </w:p>
+    <w:p>
+      <w:pPr>
+        <w:spacing w:after="0" w:line="240" w:lineRule="auto"/>
+      </w:pPr>
+    </w:p>
+    <w:p>
+      <w:r>
+        <w:t xml:space="preserve">I led the design of one project that involved the co-ordinating of over 50 machines. It used </w:t>
+      </w:r>
+      <w:r>
+        <w:rPr>
+          <w:b/>
+          <w:bCs/>
+        </w:rPr>
+        <w:t>Akka.NET</w:t>
+      </w:r>
+      <w:r>
+        <w:t xml:space="preserve"> and </w:t>
+      </w:r>
+      <w:proofErr w:type="spellStart"/>
+      <w:r>
+        <w:rPr>
+          <w:b/>
+          <w:bCs/>
+        </w:rPr>
+        <w:t>SignalR</w:t>
+      </w:r>
+      <w:proofErr w:type="spellEnd"/>
+      <w:r>
+        <w:t xml:space="preserve"> to achieve the distributed computing required. The machines could be configured using an </w:t>
+      </w:r>
+      <w:r>
+        <w:rPr>
+          <w:b/>
+          <w:bCs/>
+        </w:rPr>
+        <w:t>Angular2 TypeScript</w:t>
+      </w:r>
+      <w:r>
+        <w:t xml:space="preserve"> web application. During this project we hired a junior dev whom I mentored which was an extremely rewarding experience. I was also stand-in scrum master for this project. I was also been involved in various Microsoft TAP programs which was a great experience.</w:t>
+      </w:r>
+    </w:p>
+    <w:p>
+      <w:pPr>
+        <w:rPr>
+          <w:b/>
+        </w:rPr>
+      </w:pPr>
+      <w:r>
+        <w:rPr>
+          <w:b/>
+        </w:rPr>
+        <w:br w:type="page"/>
+      </w:r>
+    </w:p>
+    <w:p>
+      <w:r>
+        <w:rPr>
+          <w:b/>
+        </w:rPr>
+        <w:lastRenderedPageBreak/>
+        <w:t>Applications Developer (Jan</w:t>
+      </w:r>
+      <w:r>
+        <w:rPr>
+          <w:b/>
+        </w:rPr>
+        <w:t xml:space="preserve"> 2014 – </w:t>
+      </w:r>
+      <w:r>
+        <w:rPr>
+          <w:b/>
+        </w:rPr>
+        <w:t>Jan 2015</w:t>
+      </w:r>
+      <w:r>
+        <w:rPr>
+          <w:b/>
+        </w:rPr>
+        <w:t>)</w:t>
+      </w:r>
+      <w:r>
+        <w:rPr>
+          <w:b/>
+        </w:rPr>
+        <w:t xml:space="preserve"> </w:t>
+      </w:r>
+      <w:r>
+        <w:rPr>
+          <w:b/>
+        </w:rPr>
+        <w:br/>
+      </w:r>
+      <w:r>
+        <w:rPr>
+          <w:i/>
+        </w:rPr>
+        <w:t>C A Design Services - Great Yarmouth</w:t>
+      </w:r>
+      <w:r>
+        <w:rPr>
+          <w:b/>
+        </w:rPr>
+        <w:br/>
+      </w:r>
+      <w:r>
+        <w:t>This was my first development role. I initially performed small support tasks and developed in-house</w:t>
+      </w:r>
+      <w:r>
+        <w:t xml:space="preserve"> </w:t>
+      </w:r>
+      <w:r>
+        <w:rPr>
+          <w:b/>
+          <w:bCs/>
+        </w:rPr>
+        <w:t>.NET</w:t>
+      </w:r>
+      <w:r>
+        <w:t xml:space="preserve"> </w:t>
+      </w:r>
+      <w:r>
+        <w:t>solutions</w:t>
+      </w:r>
+      <w:r>
+        <w:t xml:space="preserve">. I then moved on to developing enhancements and bug fixes to existing </w:t>
+      </w:r>
+      <w:r>
+        <w:t>products</w:t>
+      </w:r>
+      <w:r>
+        <w:t xml:space="preserve">. These systems were usually 3-tier </w:t>
+      </w:r>
+      <w:r>
+        <w:rPr>
+          <w:b/>
+          <w:bCs/>
+        </w:rPr>
+        <w:t>ASP.NET Web Form</w:t>
+      </w:r>
+      <w:r>
+        <w:t xml:space="preserve"> Applications with </w:t>
+      </w:r>
+      <w:r>
+        <w:rPr>
+          <w:b/>
+          <w:bCs/>
+        </w:rPr>
+        <w:t>T-SQL</w:t>
+      </w:r>
+      <w:r>
+        <w:t xml:space="preserve"> databases.</w:t>
+      </w:r>
+      <w:r>
+        <w:t xml:space="preserve"> </w:t>
+      </w:r>
+      <w:r>
+        <w:t>I</w:t>
+      </w:r>
+      <w:r>
+        <w:t xml:space="preserve"> </w:t>
+      </w:r>
+      <w:r>
+        <w:t xml:space="preserve">eventually began working on new </w:t>
+      </w:r>
+      <w:r>
+        <w:t>projects</w:t>
+      </w:r>
+      <w:r>
+        <w:t xml:space="preserve"> and was the first person at the company to </w:t>
+      </w:r>
+      <w:r>
+        <w:t>make</w:t>
+      </w:r>
+      <w:r>
+        <w:t xml:space="preserve"> a website using an ORM back</w:t>
+      </w:r>
+      <w:r>
+        <w:t>-</w:t>
+      </w:r>
+      <w:r>
+        <w:t>end (</w:t>
+      </w:r>
+      <w:r>
+        <w:rPr>
+          <w:b/>
+          <w:bCs/>
+        </w:rPr>
+        <w:t>Entity Framework</w:t>
+      </w:r>
+      <w:r>
+        <w:t>) and the MVC design pattern (</w:t>
+      </w:r>
+      <w:r>
+        <w:rPr>
+          <w:b/>
+          <w:bCs/>
+        </w:rPr>
+        <w:t>ASP.NET MVC</w:t>
+      </w:r>
+      <w:r>
+        <w:t>). My first project was for the large retail firm Sainsbury’s. I also began writing unit tests for the first time during my time at C A Design Services.</w:t>
+      </w:r>
+    </w:p>
+    <w:p>
+      <w:pPr>
         <w:rPr>
           <w:rFonts w:asciiTheme="majorHAnsi" w:hAnsiTheme="majorHAnsi"/>
           <w:b/>
           <w:sz w:val="28"/>
         </w:rPr>
-        <w:t>Projects</w:t>
-      </w:r>
-    </w:p>
-    <w:p>
-      <w:r>
-        <w:rPr>
-          <w:b/>
-        </w:rPr>
-        <w:t>Test Node V1</w:t>
-      </w:r>
-      <w:r>
-        <w:rPr>
-          <w:b/>
-        </w:rPr>
-        <w:t xml:space="preserve"> </w:t>
-      </w:r>
-      <w:r>
-        <w:rPr>
-          <w:b/>
-        </w:rPr>
-        <w:t>(</w:t>
-      </w:r>
-      <w:r>
-        <w:rPr>
-          <w:b/>
-        </w:rPr>
-        <w:t>Aug</w:t>
-      </w:r>
-      <w:r>
-        <w:rPr>
-          <w:b/>
-        </w:rPr>
-        <w:t>ust 2015 - September 2015</w:t>
-      </w:r>
-      <w:r>
-        <w:rPr>
-          <w:b/>
-        </w:rPr>
-        <w:t>)</w:t>
-      </w:r>
-      <w:r>
-        <w:br/>
-      </w:r>
-      <w:r>
-        <w:t>This tool was a console application that read in an XML file and then placed and answered Skype for Business calls. It makes heavy use of the async .NET code to perform tasks concurrently. Although originally designed to be a tool to help consultants diagnose issues, an entire offering was eventually built around it. Consultants would deploy several instances of the software and leave them calling each other. They would then go back and analyse the call quality data that the nodes had generated.</w:t>
-      </w:r>
-    </w:p>
-    <w:p>
-      <w:r>
-        <w:rPr>
-          <w:b/>
-        </w:rPr>
-        <w:t>Test Node V2</w:t>
-      </w:r>
-      <w:r>
-        <w:rPr>
-          <w:b/>
-        </w:rPr>
-        <w:t xml:space="preserve"> </w:t>
-      </w:r>
-      <w:r>
-        <w:rPr>
-          <w:b/>
-        </w:rPr>
-        <w:t>(</w:t>
-      </w:r>
-      <w:r>
-        <w:rPr>
-          <w:b/>
-        </w:rPr>
-        <w:t>December 2016</w:t>
-      </w:r>
-      <w:r>
-        <w:rPr>
-          <w:b/>
-        </w:rPr>
-        <w:t xml:space="preserve"> - </w:t>
-      </w:r>
-      <w:r>
-        <w:rPr>
-          <w:b/>
-        </w:rPr>
-        <w:t>May 2017</w:t>
-      </w:r>
-      <w:r>
-        <w:rPr>
-          <w:b/>
-        </w:rPr>
-        <w:t>)</w:t>
-      </w:r>
-      <w:r>
-        <w:br/>
-        <w:t xml:space="preserve">Due to the popularity of the first version of the Test Node software, we needed to create a version of the software that configured itself and was extremely fault tolerant. Instead of configuring each Node individually, a centralised web server that tells each node which other node to perform a Skype for Business call to. The centralised web server ensures each node calls every other node in a round-robin schedule, whilst ensuring no nodes receive two calls at the same time. It was configured using a web portal. The project used technologies such as C#, Akka.NET, </w:t>
-      </w:r>
-      <w:proofErr w:type="spellStart"/>
-      <w:r>
-        <w:t>SignalR</w:t>
-      </w:r>
-      <w:proofErr w:type="spellEnd"/>
-      <w:r>
-        <w:t xml:space="preserve"> and Angular2.</w:t>
-      </w:r>
-    </w:p>
-    <w:p>
-      <w:r>
-        <w:rPr>
-          <w:b/>
-        </w:rPr>
-        <w:t>Sainsbury’s Store Space® (March 2014 - Sept</w:t>
-      </w:r>
-      <w:r>
-        <w:rPr>
-          <w:b/>
-        </w:rPr>
-        <w:t>ember</w:t>
-      </w:r>
-      <w:r>
-        <w:rPr>
-          <w:b/>
-        </w:rPr>
-        <w:t xml:space="preserve"> 2014)</w:t>
-      </w:r>
-      <w:r>
-        <w:rPr>
-          <w:b/>
-        </w:rPr>
-        <w:t xml:space="preserve"> </w:t>
-      </w:r>
-      <w:r>
-        <w:br/>
-      </w:r>
-      <w:r>
-        <w:t>My responsibility in this project was to create a web application that interacted with data sent up to a server through an AutoCAD extension developed by a colleague. The website offered data viewing, reporting, panoramic photos, file storage and user management. It used technologies such as C#, ASP.NET MVC, Entity Framework, Ninject</w:t>
-      </w:r>
-      <w:r>
-        <w:t xml:space="preserve"> and</w:t>
-      </w:r>
-      <w:r>
-        <w:t xml:space="preserve"> jQuery.</w:t>
-      </w:r>
-    </w:p>
-    <w:p>
-      <w:pPr>
-        <w:spacing w:before="240" w:after="0" w:line="240" w:lineRule="auto"/>
+      </w:pPr>
+      <w:r>
         <w:rPr>
           <w:rFonts w:asciiTheme="majorHAnsi" w:hAnsiTheme="majorHAnsi"/>
           <w:b/>
           <w:sz w:val="28"/>
         </w:rPr>
-      </w:pPr>
-      <w:r>
-        <w:rPr>
-          <w:rFonts w:asciiTheme="majorHAnsi" w:hAnsiTheme="majorHAnsi"/>
-          <w:b/>
-          <w:sz w:val="28"/>
-        </w:rPr>
         <w:t>Qualifications</w:t>
       </w:r>
+      <w:bookmarkStart w:id="1" w:name="_GoBack"/>
+      <w:bookmarkEnd w:id="1"/>
     </w:p>
     <w:p>
       <w:pPr>
@@ -707,7 +755,7 @@
       </w:r>
     </w:p>
     <w:sectPr>
-      <w:footerReference w:type="default" r:id="rId14"/>
+      <w:footerReference w:type="default" r:id="rId11"/>
       <w:pgSz w:w="11906" w:h="16838"/>
       <w:pgMar w:top="1440" w:right="1440" w:bottom="1440" w:left="1440" w:header="708" w:footer="708" w:gutter="0"/>
       <w:cols w:space="708"/>
@@ -909,7 +957,7 @@
       </w:pPr>
     </w:pPrDefault>
   </w:docDefaults>
-  <w:latentStyles w:defLockedState="0" w:defUIPriority="99" w:defSemiHidden="0" w:defUnhideWhenUsed="0" w:defQFormat="0" w:count="375">
+  <w:latentStyles w:defLockedState="0" w:defUIPriority="99" w:defSemiHidden="0" w:defUnhideWhenUsed="0" w:defQFormat="0" w:count="377">
     <w:lsdException w:name="Normal" w:uiPriority="0" w:qFormat="1"/>
     <w:lsdException w:name="heading 1" w:uiPriority="9" w:qFormat="1"/>
     <w:lsdException w:name="heading 2" w:semiHidden="1" w:uiPriority="9" w:unhideWhenUsed="1" w:qFormat="1"/>
@@ -1015,7 +1063,6 @@
     <w:lsdException w:name="HTML Sample" w:semiHidden="1" w:unhideWhenUsed="1"/>
     <w:lsdException w:name="HTML Typewriter" w:semiHidden="1" w:unhideWhenUsed="1"/>
     <w:lsdException w:name="HTML Variable" w:semiHidden="1" w:unhideWhenUsed="1"/>
-    <w:lsdException w:name="Normal Table" w:semiHidden="1" w:unhideWhenUsed="1"/>
     <w:lsdException w:name="annotation subject" w:semiHidden="1" w:unhideWhenUsed="1"/>
     <w:lsdException w:name="No List" w:semiHidden="1" w:unhideWhenUsed="1"/>
     <w:lsdException w:name="Outline List 1" w:semiHidden="1" w:unhideWhenUsed="1"/>
@@ -1061,11 +1108,9 @@
     <w:lsdException w:name="Table Subtle 1" w:semiHidden="1" w:unhideWhenUsed="1"/>
     <w:lsdException w:name="Table Subtle 2" w:semiHidden="1" w:unhideWhenUsed="1"/>
     <w:lsdException w:name="Table Web 1" w:semiHidden="1" w:unhideWhenUsed="1"/>
-    <w:lsdException w:name="Table Web 2" w:semiHidden="1" w:unhideWhenUsed="1"/>
     <w:lsdException w:name="Table Web 3" w:semiHidden="1" w:unhideWhenUsed="1"/>
     <w:lsdException w:name="Balloon Text" w:semiHidden="1" w:unhideWhenUsed="1"/>
     <w:lsdException w:name="Table Grid" w:uiPriority="39"/>
-    <w:lsdException w:name="Table Theme" w:semiHidden="1" w:unhideWhenUsed="1"/>
     <w:lsdException w:name="Placeholder Text" w:semiHidden="1"/>
     <w:lsdException w:name="No Spacing" w:uiPriority="1" w:qFormat="1"/>
     <w:lsdException w:name="Light Shading" w:uiPriority="60"/>
@@ -1285,6 +1330,8 @@
     <w:lsdException w:name="Smart Hyperlink" w:semiHidden="1" w:unhideWhenUsed="1"/>
     <w:lsdException w:name="Hashtag" w:semiHidden="1" w:unhideWhenUsed="1"/>
     <w:lsdException w:name="Unresolved Mention" w:semiHidden="1" w:unhideWhenUsed="1"/>
+    <w:lsdException w:name="Smart Link" w:semiHidden="1" w:unhideWhenUsed="1"/>
+    <w:lsdException w:name="Smart Link Error" w:semiHidden="1" w:unhideWhenUsed="1"/>
   </w:latentStyles>
   <w:style w:type="paragraph" w:default="1" w:styleId="Normal">
     <w:name w:val="Normal"/>
@@ -1294,7 +1341,6 @@
   <w:style w:type="character" w:default="1" w:styleId="DefaultParagraphFont">
     <w:name w:val="Default Paragraph Font"/>
     <w:uiPriority w:val="1"/>
-    <w:semiHidden/>
     <w:unhideWhenUsed/>
   </w:style>
   <w:style w:type="table" w:default="1" w:styleId="TableNormal">
@@ -1391,6 +1437,18 @@
         <w:insideV w:val="single" w:sz="4" w:space="0" w:color="auto"/>
       </w:tblBorders>
     </w:tblPr>
+  </w:style>
+  <w:style w:type="character" w:styleId="UnresolvedMention">
+    <w:name w:val="Unresolved Mention"/>
+    <w:basedOn w:val="DefaultParagraphFont"/>
+    <w:uiPriority w:val="99"/>
+    <w:semiHidden/>
+    <w:unhideWhenUsed/>
+    <w:rsid w:val="002909AB"/>
+    <w:rPr>
+      <w:color w:val="605E5C"/>
+      <w:shd w:val="clear" w:color="auto" w:fill="E1DFDD"/>
+    </w:rPr>
   </w:style>
 </w:styles>
 </file>

</xml_diff>